<commit_message>
unrepeat + phantom + báo cáo
</commit_message>
<xml_diff>
--- a/19127649/Unrepeatable read& phantom read.docx
+++ b/19127649/Unrepeatable read& phantom read.docx
@@ -4711,6 +4711,7 @@
       </w:pPr>
       <w:r>
         <w:rPr>
+          <w:noProof/>
           <w:lang w:val="en-SG"/>
         </w:rPr>
         <w:drawing>
@@ -4758,6 +4759,7 @@
       </w:pPr>
       <w:r>
         <w:rPr>
+          <w:noProof/>
           <w:lang w:val="en-SG"/>
         </w:rPr>
         <w:drawing>
@@ -7493,17 +7495,11 @@
         </w:rPr>
       </w:pPr>
       <w:r>
-        <w:rPr>
-          <w:b/>
-          <w:bCs/>
-          <w:u w:val="single"/>
-          <w:lang w:val="en-SG"/>
-        </w:rPr>
         <w:drawing>
-          <wp:inline distT="0" distB="0" distL="0" distR="0" wp14:anchorId="423E1D9B" wp14:editId="720482F6">
-            <wp:extent cx="5943600" cy="1398270"/>
-            <wp:effectExtent l="0" t="0" r="0" b="0"/>
-            <wp:docPr id="3" name="Picture 3" descr="Graphical user interface, text, application, email&#10;&#10;Description automatically generated"/>
+          <wp:inline distT="0" distB="0" distL="0" distR="0" wp14:anchorId="5A6EFB40" wp14:editId="6EA99C31">
+            <wp:extent cx="5915851" cy="1076475"/>
+            <wp:effectExtent l="0" t="0" r="8890" b="9525"/>
+            <wp:docPr id="5" name="Picture 5" descr="Graphical user interface, text&#10;&#10;Description automatically generated"/>
             <wp:cNvGraphicFramePr>
               <a:graphicFrameLocks xmlns:a="http://schemas.openxmlformats.org/drawingml/2006/main" noChangeAspect="1"/>
             </wp:cNvGraphicFramePr>
@@ -7511,7 +7507,7 @@
               <a:graphicData uri="http://schemas.openxmlformats.org/drawingml/2006/picture">
                 <pic:pic xmlns:pic="http://schemas.openxmlformats.org/drawingml/2006/picture">
                   <pic:nvPicPr>
-                    <pic:cNvPr id="3" name="Picture 3" descr="Graphical user interface, text, application, email&#10;&#10;Description automatically generated"/>
+                    <pic:cNvPr id="1" name="Picture 1" descr="Graphical user interface, text&#10;&#10;Description automatically generated"/>
                     <pic:cNvPicPr/>
                   </pic:nvPicPr>
                   <pic:blipFill>
@@ -7523,7 +7519,7 @@
                   <pic:spPr>
                     <a:xfrm>
                       <a:off x="0" y="0"/>
-                      <a:ext cx="5943600" cy="1398270"/>
+                      <a:ext cx="5915851" cy="1076475"/>
                     </a:xfrm>
                     <a:prstGeom prst="rect">
                       <a:avLst/>
@@ -7546,17 +7542,11 @@
         </w:rPr>
       </w:pPr>
       <w:r>
-        <w:rPr>
-          <w:b/>
-          <w:bCs/>
-          <w:u w:val="single"/>
-          <w:lang w:val="en-SG"/>
-        </w:rPr>
         <w:drawing>
-          <wp:inline distT="0" distB="0" distL="0" distR="0" wp14:anchorId="28CC7FBD" wp14:editId="61673DAB">
-            <wp:extent cx="5943600" cy="1440815"/>
-            <wp:effectExtent l="0" t="0" r="0" b="6985"/>
-            <wp:docPr id="4" name="Picture 4" descr="Graphical user interface, table&#10;&#10;Description automatically generated"/>
+          <wp:inline distT="0" distB="0" distL="0" distR="0" wp14:anchorId="5C51B56A" wp14:editId="53CC68A9">
+            <wp:extent cx="5943600" cy="1384935"/>
+            <wp:effectExtent l="0" t="0" r="0" b="5715"/>
+            <wp:docPr id="6" name="Picture 6" descr="Graphical user interface, text, application, table&#10;&#10;Description automatically generated"/>
             <wp:cNvGraphicFramePr>
               <a:graphicFrameLocks xmlns:a="http://schemas.openxmlformats.org/drawingml/2006/main" noChangeAspect="1"/>
             </wp:cNvGraphicFramePr>
@@ -7564,7 +7554,7 @@
               <a:graphicData uri="http://schemas.openxmlformats.org/drawingml/2006/picture">
                 <pic:pic xmlns:pic="http://schemas.openxmlformats.org/drawingml/2006/picture">
                   <pic:nvPicPr>
-                    <pic:cNvPr id="4" name="Picture 4" descr="Graphical user interface, table&#10;&#10;Description automatically generated"/>
+                    <pic:cNvPr id="2" name="Picture 2" descr="Graphical user interface, text, application, table&#10;&#10;Description automatically generated"/>
                     <pic:cNvPicPr/>
                   </pic:nvPicPr>
                   <pic:blipFill>
@@ -7576,7 +7566,7 @@
                   <pic:spPr>
                     <a:xfrm>
                       <a:off x="0" y="0"/>
-                      <a:ext cx="5943600" cy="1440815"/>
+                      <a:ext cx="5943600" cy="1384935"/>
                     </a:xfrm>
                     <a:prstGeom prst="rect">
                       <a:avLst/>

</xml_diff>